<commit_message>
Fin seance mercredi 23 octobre
Modif app pas fini
</commit_message>
<xml_diff>
--- a/Analyse fonctionnelle SAE S5.docx
+++ b/Analyse fonctionnelle SAE S5.docx
@@ -3,6 +3,21 @@
 <w:document xmlns:wpc="http://schemas.microsoft.com/office/word/2010/wordprocessingCanvas" xmlns:cx="http://schemas.microsoft.com/office/drawing/2014/chartex" xmlns:cx1="http://schemas.microsoft.com/office/drawing/2015/9/8/chartex" xmlns:cx2="http://schemas.microsoft.com/office/drawing/2015/10/21/chartex" xmlns:cx3="http://schemas.microsoft.com/office/drawing/2016/5/9/chartex" xmlns:cx4="http://schemas.microsoft.com/office/drawing/2016/5/10/chartex" xmlns:cx5="http://schemas.microsoft.com/office/drawing/2016/5/11/chartex" xmlns:cx6="http://schemas.microsoft.com/office/drawing/2016/5/12/chartex" xmlns:cx7="http://schemas.microsoft.com/office/drawing/2016/5/13/chartex" xmlns:cx8="http://schemas.microsoft.com/office/drawing/2016/5/14/chartex" xmlns:mc="http://schemas.openxmlformats.org/markup-compatibility/2006" xmlns:aink="http://schemas.microsoft.com/office/drawing/2016/ink" xmlns:am3d="http://schemas.microsoft.com/office/drawing/2017/model3d" xmlns:o="urn:schemas-microsoft-com:office:office" xmlns:oel="http://schemas.microsoft.com/office/2019/extlst" xmlns:r="http://schemas.openxmlformats.org/officeDocument/2006/relationships" xmlns:m="http://schemas.openxmlformats.org/officeDocument/2006/math" xmlns:v="urn:schemas-microsoft-com:vml" xmlns:wp14="http://schemas.microsoft.com/office/word/2010/wordprocessingDrawing" xmlns:wp="http://schemas.openxmlformats.org/drawingml/2006/wordprocessingDrawing" xmlns:w10="urn:schemas-microsoft-com:office:word" xmlns:w="http://schemas.openxmlformats.org/wordprocessingml/2006/main" xmlns:w14="http://schemas.microsoft.com/office/word/2010/wordml" xmlns:w15="http://schemas.microsoft.com/office/word/2012/wordml" xmlns:w16cex="http://schemas.microsoft.com/office/word/2018/wordml/cex" xmlns:w16cid="http://schemas.microsoft.com/office/word/2016/wordml/cid" xmlns:w16="http://schemas.microsoft.com/office/word/2018/wordml" xmlns:w16du="http://schemas.microsoft.com/office/word/2023/wordml/word16du" xmlns:w16sdtdh="http://schemas.microsoft.com/office/word/2020/wordml/sdtdatahash" xmlns:w16se="http://schemas.microsoft.com/office/word/2015/wordml/symex" xmlns:wpg="http://schemas.microsoft.com/office/word/2010/wordprocessingGroup" xmlns:wpi="http://schemas.microsoft.com/office/word/2010/wordprocessingInk" xmlns:wne="http://schemas.microsoft.com/office/word/2006/wordml" xmlns:wps="http://schemas.microsoft.com/office/word/2010/wordprocessingShape" mc:Ignorable="w14 w15 w16se w16cid w16 w16cex w16sdtdh w16du wp14">
   <w:body>
     <w:p>
+      <w:pPr>
+        <w:pStyle w:val="Titre1"/>
+        <w:rPr>
+          <w:color w:val="auto"/>
+        </w:rPr>
+      </w:pPr>
+      <w:r>
+        <w:rPr>
+          <w:color w:val="auto"/>
+        </w:rPr>
+        <w:t>1 Analyse du besoin</w:t>
+      </w:r>
+    </w:p>
+    <w:p/>
+    <w:p>
       <w:r>
         <w:t xml:space="preserve">Le but de ce projet SAE est de créer un </w:t>
       </w:r>
@@ -31,6 +46,26 @@
         <w:t>.</w:t>
       </w:r>
     </w:p>
+    <w:p>
+      <w:pPr>
+        <w:pStyle w:val="Titre2"/>
+        <w:rPr>
+          <w:color w:val="auto"/>
+        </w:rPr>
+      </w:pPr>
+      <w:r>
+        <w:rPr>
+          <w:color w:val="auto"/>
+        </w:rPr>
+        <w:t>1.</w:t>
+      </w:r>
+      <w:r>
+        <w:rPr>
+          <w:color w:val="auto"/>
+        </w:rPr>
+        <w:t>2 Analyse descriptive/critique</w:t>
+      </w:r>
+    </w:p>
     <w:p/>
     <w:p>
       <w:r>
@@ -107,24 +142,163 @@
         <w:t xml:space="preserve"> par un instrumentiste ou en démonstration par les Intervenant de l’IUT.</w:t>
       </w:r>
     </w:p>
+    <w:p>
+      <w:r>
+        <w:t xml:space="preserve">Ce projet sert </w:t>
+      </w:r>
+      <w:r>
+        <w:t>à</w:t>
+      </w:r>
+      <w:r>
+        <w:t xml:space="preserve"> mettre en avant ce que l’option ESE est capable de faire de manière</w:t>
+      </w:r>
+      <w:r>
+        <w:t xml:space="preserve"> </w:t>
+      </w:r>
+      <w:r>
+        <w:t>interactive.</w:t>
+      </w:r>
+    </w:p>
     <w:p/>
     <w:p>
-      <w:r>
-        <w:t xml:space="preserve">Ce projet sert </w:t>
-      </w:r>
-      <w:r>
-        <w:t>à</w:t>
-      </w:r>
-      <w:r>
-        <w:t xml:space="preserve"> mettre en avant ce que l’option ESE est capable de faire de manière interactive.</w:t>
-      </w:r>
-    </w:p>
-    <w:p>
+      <w:pPr>
+        <w:jc w:val="center"/>
+      </w:pPr>
+      <w:r>
+        <w:lastRenderedPageBreak/>
+        <w:drawing>
+          <wp:inline distT="0" distB="0" distL="0" distR="0" wp14:anchorId="0244D786" wp14:editId="09267E27">
+            <wp:extent cx="3838575" cy="2990213"/>
+            <wp:effectExtent l="0" t="0" r="0" b="1270"/>
+            <wp:docPr id="1624151327" name="Image 2" descr="Une image contenant texte, capture d’écran, Police, diagramme&#10;&#10;Description générée automatiquement"/>
+            <wp:cNvGraphicFramePr>
+              <a:graphicFrameLocks xmlns:a="http://schemas.openxmlformats.org/drawingml/2006/main" noChangeAspect="1"/>
+            </wp:cNvGraphicFramePr>
+            <a:graphic xmlns:a="http://schemas.openxmlformats.org/drawingml/2006/main">
+              <a:graphicData uri="http://schemas.openxmlformats.org/drawingml/2006/picture">
+                <pic:pic xmlns:pic="http://schemas.openxmlformats.org/drawingml/2006/picture">
+                  <pic:nvPicPr>
+                    <pic:cNvPr id="1624151327" name="Image 2" descr="Une image contenant texte, capture d’écran, Police, diagramme&#10;&#10;Description générée automatiquement"/>
+                    <pic:cNvPicPr>
+                      <a:picLocks noChangeAspect="1" noChangeArrowheads="1"/>
+                    </pic:cNvPicPr>
+                  </pic:nvPicPr>
+                  <pic:blipFill>
+                    <a:blip r:embed="rId9" cstate="print">
+                      <a:extLst>
+                        <a:ext uri="{28A0092B-C50C-407E-A947-70E740481C1C}">
+                          <a14:useLocalDpi xmlns:a14="http://schemas.microsoft.com/office/drawing/2010/main" val="0"/>
+                        </a:ext>
+                      </a:extLst>
+                    </a:blip>
+                    <a:srcRect/>
+                    <a:stretch>
+                      <a:fillRect/>
+                    </a:stretch>
+                  </pic:blipFill>
+                  <pic:spPr bwMode="auto">
+                    <a:xfrm>
+                      <a:off x="0" y="0"/>
+                      <a:ext cx="3838575" cy="2990213"/>
+                    </a:xfrm>
+                    <a:prstGeom prst="rect">
+                      <a:avLst/>
+                    </a:prstGeom>
+                    <a:noFill/>
+                    <a:ln>
+                      <a:noFill/>
+                    </a:ln>
+                  </pic:spPr>
+                </pic:pic>
+              </a:graphicData>
+            </a:graphic>
+          </wp:inline>
+        </w:drawing>
+      </w:r>
+    </w:p>
+    <w:p>
+      <w:pPr>
+        <w:keepNext/>
+      </w:pPr>
+    </w:p>
+    <w:p>
+      <w:pPr>
+        <w:pStyle w:val="Lgende"/>
+        <w:jc w:val="center"/>
+      </w:pPr>
+      <w:r>
+        <w:t xml:space="preserve">Figure </w:t>
+      </w:r>
+      <w:r>
+        <w:fldChar w:fldCharType="begin"/>
+      </w:r>
+      <w:r>
+        <w:instrText xml:space="preserve"> SEQ Figure \* ARABIC </w:instrText>
+      </w:r>
+      <w:r>
+        <w:fldChar w:fldCharType="separate"/>
+      </w:r>
+      <w:r>
+        <w:rPr>
+          <w:noProof/>
+        </w:rPr>
+        <w:t>1</w:t>
+      </w:r>
+      <w:r>
+        <w:fldChar w:fldCharType="end"/>
+      </w:r>
+      <w:r>
+        <w:t xml:space="preserve"> Diagramme bête à corne</w:t>
+      </w:r>
+    </w:p>
+    <w:p/>
+    <w:p>
+      <w:r>
+        <w:t xml:space="preserve">Nous nous sommes </w:t>
+      </w:r>
+      <w:r>
+        <w:t>inspirés</w:t>
+      </w:r>
+      <w:r>
+        <w:t xml:space="preserve"> de la méthode APTE pour créer ce diagramme.</w:t>
+      </w:r>
       <w:r>
         <w:t xml:space="preserve"> </w:t>
       </w:r>
     </w:p>
     <w:p/>
+    <w:p>
+      <w:pPr>
+        <w:pStyle w:val="Titre1"/>
+        <w:rPr>
+          <w:color w:val="auto"/>
+        </w:rPr>
+      </w:pPr>
+      <w:r>
+        <w:rPr>
+          <w:color w:val="auto"/>
+        </w:rPr>
+        <w:t>2</w:t>
+      </w:r>
+      <w:r>
+        <w:rPr>
+          <w:color w:val="auto"/>
+        </w:rPr>
+        <w:t xml:space="preserve"> Analyse </w:t>
+      </w:r>
+      <w:r>
+        <w:rPr>
+          <w:color w:val="auto"/>
+        </w:rPr>
+        <w:t xml:space="preserve">fonctionnelle </w:t>
+      </w:r>
+      <w:r>
+        <w:rPr>
+          <w:color w:val="auto"/>
+        </w:rPr>
+        <w:t>du besoin</w:t>
+      </w:r>
+    </w:p>
     <w:p>
       <w:r>
         <w:t>Voici les différents interacteurs :</w:t>
@@ -217,17 +391,336 @@
         <w:t>Chef d’orchestre (MIDI)</w:t>
       </w:r>
     </w:p>
-    <w:p>
-      <w:pPr>
-        <w:pStyle w:val="Paragraphedeliste"/>
-        <w:numPr>
-          <w:ilvl w:val="0"/>
-          <w:numId w:val="7"/>
-        </w:numPr>
-      </w:pPr>
-    </w:p>
     <w:p/>
     <w:p/>
+    <w:p>
+      <w:pPr>
+        <w:keepNext/>
+        <w:jc w:val="center"/>
+      </w:pPr>
+    </w:p>
+    <w:p>
+      <w:pPr>
+        <w:keepNext/>
+        <w:jc w:val="center"/>
+      </w:pPr>
+      <w:r>
+        <w:drawing>
+          <wp:inline distT="0" distB="0" distL="0" distR="0" wp14:anchorId="5FE18500" wp14:editId="08BB0BDD">
+            <wp:extent cx="5105400" cy="3060065"/>
+            <wp:effectExtent l="0" t="0" r="0" b="6985"/>
+            <wp:docPr id="327077462" name="Image 6" descr="Une image contenant texte, capture d’écran, diagramme, ligne&#10;&#10;Description générée automatiquement"/>
+            <wp:cNvGraphicFramePr>
+              <a:graphicFrameLocks xmlns:a="http://schemas.openxmlformats.org/drawingml/2006/main" noChangeAspect="1"/>
+            </wp:cNvGraphicFramePr>
+            <a:graphic xmlns:a="http://schemas.openxmlformats.org/drawingml/2006/main">
+              <a:graphicData uri="http://schemas.openxmlformats.org/drawingml/2006/picture">
+                <pic:pic xmlns:pic="http://schemas.openxmlformats.org/drawingml/2006/picture">
+                  <pic:nvPicPr>
+                    <pic:cNvPr id="327077462" name="Image 6" descr="Une image contenant texte, capture d’écran, diagramme, ligne&#10;&#10;Description générée automatiquement"/>
+                    <pic:cNvPicPr>
+                      <a:picLocks noChangeAspect="1" noChangeArrowheads="1"/>
+                    </pic:cNvPicPr>
+                  </pic:nvPicPr>
+                  <pic:blipFill rotWithShape="1">
+                    <a:blip r:embed="rId10" cstate="print">
+                      <a:extLst>
+                        <a:ext uri="{28A0092B-C50C-407E-A947-70E740481C1C}">
+                          <a14:useLocalDpi xmlns:a14="http://schemas.microsoft.com/office/drawing/2010/main" val="0"/>
+                        </a:ext>
+                      </a:extLst>
+                    </a:blip>
+                    <a:srcRect r="11376"/>
+                    <a:stretch/>
+                  </pic:blipFill>
+                  <pic:spPr bwMode="auto">
+                    <a:xfrm>
+                      <a:off x="0" y="0"/>
+                      <a:ext cx="5105400" cy="3060065"/>
+                    </a:xfrm>
+                    <a:prstGeom prst="rect">
+                      <a:avLst/>
+                    </a:prstGeom>
+                    <a:noFill/>
+                    <a:ln>
+                      <a:noFill/>
+                    </a:ln>
+                    <a:extLst>
+                      <a:ext uri="{53640926-AAD7-44D8-BBD7-CCE9431645EC}">
+                        <a14:shadowObscured xmlns:a14="http://schemas.microsoft.com/office/drawing/2010/main"/>
+                      </a:ext>
+                    </a:extLst>
+                  </pic:spPr>
+                </pic:pic>
+              </a:graphicData>
+            </a:graphic>
+          </wp:inline>
+        </w:drawing>
+      </w:r>
+    </w:p>
+    <w:p>
+      <w:pPr>
+        <w:keepNext/>
+        <w:jc w:val="center"/>
+      </w:pPr>
+    </w:p>
+    <w:p>
+      <w:pPr>
+        <w:pStyle w:val="Lgende"/>
+        <w:jc w:val="center"/>
+      </w:pPr>
+      <w:r>
+        <w:t xml:space="preserve">Figure </w:t>
+      </w:r>
+      <w:r>
+        <w:fldChar w:fldCharType="begin"/>
+      </w:r>
+      <w:r>
+        <w:instrText xml:space="preserve"> SEQ Figure \* ARABIC </w:instrText>
+      </w:r>
+      <w:r>
+        <w:fldChar w:fldCharType="separate"/>
+      </w:r>
+      <w:r>
+        <w:rPr>
+          <w:noProof/>
+        </w:rPr>
+        <w:t>2</w:t>
+      </w:r>
+      <w:r>
+        <w:fldChar w:fldCharType="end"/>
+      </w:r>
+      <w:r>
+        <w:t xml:space="preserve"> Diagramme de la pieuvre</w:t>
+      </w:r>
+    </w:p>
+    <w:p>
+      <w:r>
+        <w:t>Nous nous sommes inspirés de la méthode APTE pour créer ce diagramme.</w:t>
+      </w:r>
+      <w:r>
+        <w:t xml:space="preserve"> Toutes les fonctions définis découlent du cahier des charges.</w:t>
+      </w:r>
+    </w:p>
+    <w:p>
+      <w:r>
+        <w:t xml:space="preserve">Nous avons donc défini plusieurs fonctions, l’objectif de la fonctions principales est de jouer de la musique(manuellement). La première fonction secondaire permet de jouer de la musique de manière « automatique » avec notre instrument et la deuxième permet de </w:t>
+      </w:r>
+      <w:r>
+        <w:t>jouer</w:t>
+      </w:r>
+      <w:r>
+        <w:t xml:space="preserve"> de la musique de façon « semi-automatique ». Nous avons </w:t>
+      </w:r>
+      <w:r>
+        <w:t>défini</w:t>
+      </w:r>
+      <w:r>
+        <w:t xml:space="preserve"> </w:t>
+      </w:r>
+      <w:r>
+        <w:t>deux autres fonctions secondaires</w:t>
+      </w:r>
+      <w:r>
+        <w:t xml:space="preserve"> qui sont associé </w:t>
+      </w:r>
+      <w:r>
+        <w:t>à</w:t>
+      </w:r>
+      <w:r>
+        <w:t xml:space="preserve"> l’alimentation </w:t>
+      </w:r>
+      <w:r>
+        <w:t>du système</w:t>
+      </w:r>
+      <w:r>
+        <w:t xml:space="preserve"> : sur </w:t>
+      </w:r>
+      <w:r>
+        <w:t>batteries</w:t>
+      </w:r>
+      <w:r>
+        <w:t xml:space="preserve"> et secteur et la dernière consiste </w:t>
+      </w:r>
+      <w:r>
+        <w:t>à</w:t>
+      </w:r>
+      <w:r>
+        <w:t xml:space="preserve"> modifier la sonorité </w:t>
+      </w:r>
+      <w:r>
+        <w:t>émise</w:t>
+      </w:r>
+      <w:r>
+        <w:t xml:space="preserve"> par l’instrument.</w:t>
+      </w:r>
+    </w:p>
+    <w:p>
+      <w:r>
+        <w:t xml:space="preserve">Comme vous avez vu sur le schéma, nous avons plusieurs contraintes de types économique, </w:t>
+      </w:r>
+      <w:r>
+        <w:t>environnementale,</w:t>
+      </w:r>
+      <w:r>
+        <w:t xml:space="preserve"> ergonomique et aussi en termes de bruit ambiant.</w:t>
+      </w:r>
+      <w:r>
+        <w:t xml:space="preserve"> </w:t>
+      </w:r>
+      <w:proofErr w:type="gramStart"/>
+      <w:r>
+        <w:t>Étant</w:t>
+      </w:r>
+      <w:proofErr w:type="gramEnd"/>
+      <w:r>
+        <w:t xml:space="preserve"> donné que notre instrument va être utiliser dans un environnement bruyant le son émis doit être suffisamment puissant. N</w:t>
+      </w:r>
+      <w:r>
+        <w:t>otre instrument doit s’inscrire dans une démarche de développement durable, nous devons utiliser un maximum de matériaux de récupération stockées à l’IUT. Il doit être ergonomique, facile à déplacer et agréable d’utilisation</w:t>
+      </w:r>
+      <w:r>
+        <w:t xml:space="preserve"> tout en restant dans le budget de 200€ maximum</w:t>
+      </w:r>
+      <w:r>
+        <w:t>.</w:t>
+      </w:r>
+    </w:p>
+    <w:p>
+      <w:pPr>
+        <w:pStyle w:val="Titre1"/>
+        <w:rPr>
+          <w:color w:val="auto"/>
+        </w:rPr>
+      </w:pPr>
+      <w:r>
+        <w:rPr>
+          <w:color w:val="auto"/>
+        </w:rPr>
+        <w:lastRenderedPageBreak/>
+        <w:t>3</w:t>
+      </w:r>
+      <w:r>
+        <w:rPr>
+          <w:color w:val="auto"/>
+        </w:rPr>
+        <w:t xml:space="preserve"> Analyse</w:t>
+      </w:r>
+      <w:r>
+        <w:rPr>
+          <w:color w:val="auto"/>
+        </w:rPr>
+        <w:t xml:space="preserve"> fonctionnelle technique </w:t>
+      </w:r>
+    </w:p>
+    <w:p>
+      <w:pPr>
+        <w:pStyle w:val="Titre2"/>
+        <w:rPr>
+          <w:color w:val="auto"/>
+        </w:rPr>
+      </w:pPr>
+      <w:r>
+        <w:rPr>
+          <w:color w:val="auto"/>
+        </w:rPr>
+        <w:t>3</w:t>
+      </w:r>
+      <w:r>
+        <w:rPr>
+          <w:color w:val="auto"/>
+        </w:rPr>
+        <w:t>.</w:t>
+      </w:r>
+      <w:r>
+        <w:rPr>
+          <w:color w:val="auto"/>
+        </w:rPr>
+        <w:t>1</w:t>
+      </w:r>
+      <w:r>
+        <w:rPr>
+          <w:color w:val="auto"/>
+        </w:rPr>
+        <w:t xml:space="preserve"> </w:t>
+      </w:r>
+      <w:r>
+        <w:rPr>
+          <w:color w:val="auto"/>
+        </w:rPr>
+        <w:t>Identification des fonctions techniques</w:t>
+      </w:r>
+    </w:p>
+    <w:p>
+      <w:r>
+        <w:t>Afin de définir les fonction et solutions techniques associées aux fonctions principales et secondaires, nous avons utilisé la méthode FAST.</w:t>
+      </w:r>
+    </w:p>
+    <w:p/>
+    <w:p/>
+    <w:p>
+      <w:pPr>
+        <w:jc w:val="center"/>
+      </w:pPr>
+      <w:r>
+        <w:drawing>
+          <wp:inline distT="0" distB="0" distL="0" distR="0" wp14:anchorId="2A6A3C0C" wp14:editId="0EAFCBB4">
+            <wp:extent cx="4455795" cy="6357257"/>
+            <wp:effectExtent l="0" t="0" r="1905" b="5715"/>
+            <wp:docPr id="936747823" name="Image 8" descr="Une image contenant texte, capture d’écran, Police, nombre&#10;&#10;Description générée automatiquement"/>
+            <wp:cNvGraphicFramePr>
+              <a:graphicFrameLocks xmlns:a="http://schemas.openxmlformats.org/drawingml/2006/main" noChangeAspect="1"/>
+            </wp:cNvGraphicFramePr>
+            <a:graphic xmlns:a="http://schemas.openxmlformats.org/drawingml/2006/main">
+              <a:graphicData uri="http://schemas.openxmlformats.org/drawingml/2006/picture">
+                <pic:pic xmlns:pic="http://schemas.openxmlformats.org/drawingml/2006/picture">
+                  <pic:nvPicPr>
+                    <pic:cNvPr id="936747823" name="Image 8" descr="Une image contenant texte, capture d’écran, Police, nombre&#10;&#10;Description générée automatiquement"/>
+                    <pic:cNvPicPr>
+                      <a:picLocks noChangeAspect="1" noChangeArrowheads="1"/>
+                    </pic:cNvPicPr>
+                  </pic:nvPicPr>
+                  <pic:blipFill rotWithShape="1">
+                    <a:blip r:embed="rId11" cstate="print">
+                      <a:extLst>
+                        <a:ext uri="{28A0092B-C50C-407E-A947-70E740481C1C}">
+                          <a14:useLocalDpi xmlns:a14="http://schemas.microsoft.com/office/drawing/2010/main" val="0"/>
+                        </a:ext>
+                      </a:extLst>
+                    </a:blip>
+                    <a:srcRect l="22652"/>
+                    <a:stretch/>
+                  </pic:blipFill>
+                  <pic:spPr bwMode="auto">
+                    <a:xfrm>
+                      <a:off x="0" y="0"/>
+                      <a:ext cx="4458105" cy="6360552"/>
+                    </a:xfrm>
+                    <a:prstGeom prst="rect">
+                      <a:avLst/>
+                    </a:prstGeom>
+                    <a:noFill/>
+                    <a:ln>
+                      <a:noFill/>
+                    </a:ln>
+                    <a:extLst>
+                      <a:ext uri="{53640926-AAD7-44D8-BBD7-CCE9431645EC}">
+                        <a14:shadowObscured xmlns:a14="http://schemas.microsoft.com/office/drawing/2010/main"/>
+                      </a:ext>
+                    </a:extLst>
+                  </pic:spPr>
+                </pic:pic>
+              </a:graphicData>
+            </a:graphic>
+          </wp:inline>
+        </w:drawing>
+      </w:r>
+    </w:p>
+    <w:p>
+      <w:pPr>
+        <w:jc w:val="center"/>
+      </w:pPr>
+    </w:p>
     <w:tbl>
       <w:tblPr>
         <w:tblStyle w:val="Grilledutableau"/>
@@ -530,7 +1023,17 @@
               <w:t> :</w:t>
             </w:r>
             <w:r>
-              <w:t xml:space="preserve"> a trouver </w:t>
+              <w:t xml:space="preserve"> </w:t>
+            </w:r>
+            <w:proofErr w:type="spellStart"/>
+            <w:proofErr w:type="gramStart"/>
+            <w:r>
+              <w:t>a</w:t>
+            </w:r>
+            <w:proofErr w:type="spellEnd"/>
+            <w:proofErr w:type="gramEnd"/>
+            <w:r>
+              <w:t xml:space="preserve"> trouver </w:t>
             </w:r>
             <w:r>
               <w:t xml:space="preserve"> </w:t>
@@ -968,13 +1471,7 @@
           </w:tcPr>
           <w:p>
             <w:r>
-              <w:t>FT</w:t>
-            </w:r>
-            <w:r>
-              <w:t xml:space="preserve">4 </w:t>
-            </w:r>
-            <w:r>
-              <w:t>: Synchronisation sur chef d’orchestre</w:t>
+              <w:t>FT4 : Synchronisation sur chef d’orchestre</w:t>
             </w:r>
           </w:p>
         </w:tc>
@@ -984,13 +1481,7 @@
           </w:tcPr>
           <w:p>
             <w:r>
-              <w:t>ST</w:t>
-            </w:r>
-            <w:r>
-              <w:t>4</w:t>
-            </w:r>
-            <w:r>
-              <w:t xml:space="preserve"> Mise en place d’une communication MiDi</w:t>
+              <w:t>ST4 Mise en place d’une communication MiDi</w:t>
             </w:r>
           </w:p>
         </w:tc>
@@ -1008,13 +1499,7 @@
           </w:tcPr>
           <w:p>
             <w:r>
-              <w:t>FT4</w:t>
-            </w:r>
-            <w:r>
-              <w:t>.1</w:t>
-            </w:r>
-            <w:r>
-              <w:t> : Envoyer et recevoir des données Midi (option)</w:t>
+              <w:t>FT4.1 : Envoyer et recevoir des données Midi (option)</w:t>
             </w:r>
           </w:p>
         </w:tc>
@@ -1024,13 +1509,7 @@
           </w:tcPr>
           <w:p>
             <w:r>
-              <w:t>ST4</w:t>
-            </w:r>
-            <w:r>
-              <w:t>.1</w:t>
-            </w:r>
-            <w:r>
-              <w:t xml:space="preserve"> : Utilisation librairie TinyUsb</w:t>
+              <w:t>ST4.1 : Utilisation librairie TinyUsb</w:t>
             </w:r>
           </w:p>
         </w:tc>
@@ -1068,10 +1547,9 @@
         </w:tc>
       </w:tr>
     </w:tbl>
-    <w:p/>
-    <w:p/>
-    <w:p>
-      <w:r>
+    <w:p>
+      <w:r>
+        <w:lastRenderedPageBreak/>
         <w:t>Voici les différentes fonctionnalités.</w:t>
       </w:r>
     </w:p>
@@ -1332,16 +1810,12 @@
       </w:r>
     </w:p>
     <w:p/>
-    <w:p/>
-    <w:p/>
-    <w:p>
-      <w:pPr>
-        <w:ind w:left="360"/>
-      </w:pPr>
-    </w:p>
-    <w:p>
-      <w:r>
-        <w:t>Contraintes</w:t>
+    <w:p>
+      <w:r>
+        <w:t>C</w:t>
+      </w:r>
+      <w:r>
+        <w:t>ontraintes</w:t>
       </w:r>
     </w:p>
     <w:p>
@@ -1365,7 +1839,6 @@
         </w:numPr>
       </w:pPr>
       <w:r>
-        <w:lastRenderedPageBreak/>
         <w:t>Qualité sonore</w:t>
       </w:r>
     </w:p>
@@ -1378,7 +1851,15 @@
         </w:numPr>
       </w:pPr>
       <w:r>
-        <w:t>Capteur de touche (precision et réactivité)</w:t>
+        <w:t>Capteur de touche (</w:t>
+      </w:r>
+      <w:proofErr w:type="spellStart"/>
+      <w:r>
+        <w:t>precision</w:t>
+      </w:r>
+      <w:proofErr w:type="spellEnd"/>
+      <w:r>
+        <w:t xml:space="preserve"> et réactivité)</w:t>
       </w:r>
     </w:p>
     <w:p>
@@ -1407,6 +1888,126 @@
     </w:p>
     <w:p/>
     <w:p>
+      <w:pPr>
+        <w:pStyle w:val="Titre2"/>
+        <w:rPr>
+          <w:color w:val="auto"/>
+        </w:rPr>
+      </w:pPr>
+      <w:r>
+        <w:rPr>
+          <w:color w:val="auto"/>
+        </w:rPr>
+        <w:lastRenderedPageBreak/>
+        <w:t>3</w:t>
+      </w:r>
+      <w:r>
+        <w:rPr>
+          <w:color w:val="auto"/>
+        </w:rPr>
+        <w:t>.</w:t>
+      </w:r>
+      <w:r>
+        <w:rPr>
+          <w:color w:val="auto"/>
+        </w:rPr>
+        <w:t>2 Analyse des</w:t>
+      </w:r>
+      <w:r>
+        <w:rPr>
+          <w:color w:val="auto"/>
+        </w:rPr>
+        <w:t>cendante</w:t>
+      </w:r>
+    </w:p>
+    <w:p/>
+    <w:p>
+      <w:pPr>
+        <w:keepNext/>
+      </w:pPr>
+      <w:r>
+        <w:drawing>
+          <wp:inline distT="0" distB="0" distL="0" distR="0" wp14:anchorId="1B6900F4" wp14:editId="38ED9D14">
+            <wp:extent cx="5760720" cy="2357120"/>
+            <wp:effectExtent l="0" t="0" r="0" b="5080"/>
+            <wp:docPr id="945178100" name="Image 10" descr="Une image contenant texte, diagramme, Plan, capture d’écran&#10;&#10;Description générée automatiquement"/>
+            <wp:cNvGraphicFramePr>
+              <a:graphicFrameLocks xmlns:a="http://schemas.openxmlformats.org/drawingml/2006/main" noChangeAspect="1"/>
+            </wp:cNvGraphicFramePr>
+            <a:graphic xmlns:a="http://schemas.openxmlformats.org/drawingml/2006/main">
+              <a:graphicData uri="http://schemas.openxmlformats.org/drawingml/2006/picture">
+                <pic:pic xmlns:pic="http://schemas.openxmlformats.org/drawingml/2006/picture">
+                  <pic:nvPicPr>
+                    <pic:cNvPr id="945178100" name="Image 10" descr="Une image contenant texte, diagramme, Plan, capture d’écran&#10;&#10;Description générée automatiquement"/>
+                    <pic:cNvPicPr>
+                      <a:picLocks noChangeAspect="1" noChangeArrowheads="1"/>
+                    </pic:cNvPicPr>
+                  </pic:nvPicPr>
+                  <pic:blipFill>
+                    <a:blip r:embed="rId12" cstate="print">
+                      <a:extLst>
+                        <a:ext uri="{28A0092B-C50C-407E-A947-70E740481C1C}">
+                          <a14:useLocalDpi xmlns:a14="http://schemas.microsoft.com/office/drawing/2010/main" val="0"/>
+                        </a:ext>
+                      </a:extLst>
+                    </a:blip>
+                    <a:srcRect/>
+                    <a:stretch>
+                      <a:fillRect/>
+                    </a:stretch>
+                  </pic:blipFill>
+                  <pic:spPr bwMode="auto">
+                    <a:xfrm>
+                      <a:off x="0" y="0"/>
+                      <a:ext cx="5760720" cy="2357120"/>
+                    </a:xfrm>
+                    <a:prstGeom prst="rect">
+                      <a:avLst/>
+                    </a:prstGeom>
+                    <a:noFill/>
+                    <a:ln>
+                      <a:noFill/>
+                    </a:ln>
+                  </pic:spPr>
+                </pic:pic>
+              </a:graphicData>
+            </a:graphic>
+          </wp:inline>
+        </w:drawing>
+      </w:r>
+    </w:p>
+    <w:p>
+      <w:pPr>
+        <w:pStyle w:val="Lgende"/>
+      </w:pPr>
+      <w:r>
+        <w:t xml:space="preserve">Figure </w:t>
+      </w:r>
+      <w:r>
+        <w:fldChar w:fldCharType="begin"/>
+      </w:r>
+      <w:r>
+        <w:instrText xml:space="preserve"> SEQ Figure \* ARABIC </w:instrText>
+      </w:r>
+      <w:r>
+        <w:fldChar w:fldCharType="separate"/>
+      </w:r>
+      <w:r>
+        <w:rPr>
+          <w:noProof/>
+        </w:rPr>
+        <w:t>3</w:t>
+      </w:r>
+      <w:r>
+        <w:fldChar w:fldCharType="end"/>
+      </w:r>
+      <w:r>
+        <w:t xml:space="preserve"> Diagramme SADT</w:t>
+      </w:r>
+    </w:p>
+    <w:p/>
+    <w:p/>
+    <w:p>
       <w:r>
         <w:t>A acheter</w:t>
       </w:r>
@@ -1422,12 +2023,26 @@
       <w:r>
         <w:t xml:space="preserve">ESP32-S3 DEVKIT : </w:t>
       </w:r>
-      <w:hyperlink r:id="rId9" w:history="1">
+      <w:hyperlink r:id="rId13" w:history="1">
         <w:r>
           <w:rPr>
             <w:rStyle w:val="Lienhypertexte"/>
           </w:rPr>
-          <w:t>ESP32-S3-DevKitC-1 Carte de développement APKLVSR WROOM-1-N16R8 ESP32-S3-DevKitC-1 avec WiFi, Bluetooth 5.0 compatible avec Arduino : Amazon.fr: Informatique</w:t>
+          <w:t xml:space="preserve">ESP32-S3-DevKitC-1 Carte de développement APKLVSR WROOM-1-N16R8 ESP32-S3-DevKitC-1 avec </w:t>
+        </w:r>
+        <w:proofErr w:type="spellStart"/>
+        <w:r>
+          <w:rPr>
+            <w:rStyle w:val="Lienhypertexte"/>
+          </w:rPr>
+          <w:t>WiFi</w:t>
+        </w:r>
+        <w:proofErr w:type="spellEnd"/>
+        <w:r>
+          <w:rPr>
+            <w:rStyle w:val="Lienhypertexte"/>
+          </w:rPr>
+          <w:t>, Bluetooth 5.0 compatible avec Arduino : Amazon.fr: Informatique</w:t>
         </w:r>
       </w:hyperlink>
     </w:p>
@@ -1496,13 +2111,54 @@
         </w:rPr>
         <w:t xml:space="preserve">: </w:t>
       </w:r>
-      <w:hyperlink r:id="rId10" w:history="1">
+      <w:hyperlink r:id="rId14" w:history="1">
+        <w:proofErr w:type="spellStart"/>
         <w:r>
           <w:rPr>
             <w:rStyle w:val="Lienhypertexte"/>
             <w:lang w:val="en-US"/>
           </w:rPr>
-          <w:t>adafruit/Adafruit_TinyUSB_Arduino: Arduino library for TinyUSB (github.com)</w:t>
+          <w:t>adafruit</w:t>
+        </w:r>
+        <w:proofErr w:type="spellEnd"/>
+        <w:r>
+          <w:rPr>
+            <w:rStyle w:val="Lienhypertexte"/>
+            <w:lang w:val="en-US"/>
+          </w:rPr>
+          <w:t>/</w:t>
+        </w:r>
+        <w:proofErr w:type="spellStart"/>
+        <w:r>
+          <w:rPr>
+            <w:rStyle w:val="Lienhypertexte"/>
+            <w:lang w:val="en-US"/>
+          </w:rPr>
+          <w:t>Adafruit_TinyUSB_Arduino</w:t>
+        </w:r>
+        <w:proofErr w:type="spellEnd"/>
+        <w:r>
+          <w:rPr>
+            <w:rStyle w:val="Lienhypertexte"/>
+            <w:lang w:val="en-US"/>
+          </w:rPr>
+          <w:t xml:space="preserve">: Arduino library for </w:t>
+        </w:r>
+        <w:proofErr w:type="spellStart"/>
+        <w:r>
+          <w:rPr>
+            <w:rStyle w:val="Lienhypertexte"/>
+            <w:lang w:val="en-US"/>
+          </w:rPr>
+          <w:t>TinyUSB</w:t>
+        </w:r>
+        <w:proofErr w:type="spellEnd"/>
+        <w:r>
+          <w:rPr>
+            <w:rStyle w:val="Lienhypertexte"/>
+            <w:lang w:val="en-US"/>
+          </w:rPr>
+          <w:t xml:space="preserve"> (github.com)</w:t>
         </w:r>
       </w:hyperlink>
     </w:p>
@@ -1578,10 +2234,7 @@
         <w:t>Programme de lecture des t</w:t>
       </w:r>
       <w:r>
-        <w:t>ouches.</w:t>
-      </w:r>
-      <w:r>
-        <w:t xml:space="preserve"> (</w:t>
+        <w:t>ouches. (</w:t>
       </w:r>
       <w:r>
         <w:t>Matrice</w:t>
@@ -1614,16 +2267,7 @@
         <w:t>)</w:t>
       </w:r>
       <w:r>
-        <w:t xml:space="preserve"> </w:t>
-      </w:r>
-      <w:r>
-        <w:t xml:space="preserve">/ Fichiers </w:t>
-      </w:r>
-      <w:r>
-        <w:t>classe (</w:t>
-      </w:r>
-      <w:r>
-        <w:t>.cpp, .h)</w:t>
+        <w:t xml:space="preserve"> / Fichiers classe (.cpp, .h)</w:t>
       </w:r>
     </w:p>
     <w:p>
@@ -1635,6 +2279,7 @@
         </w:numPr>
       </w:pPr>
       <w:r>
+        <w:lastRenderedPageBreak/>
         <w:t>Réalisation schéma et PCB ampli</w:t>
       </w:r>
       <w:r>
@@ -1680,10 +2325,7 @@
         <w:t xml:space="preserve">Implémentation système d’apprentissage du clavier. (Neopix qui illumine la touche à appuyer) </w:t>
       </w:r>
       <w:r>
-        <w:t>/ Fichiers</w:t>
-      </w:r>
-      <w:r>
-        <w:t xml:space="preserve"> classe (.cpp, .h)</w:t>
+        <w:t>/ Fichiers classe (.cpp, .h)</w:t>
       </w:r>
       <w:r>
         <w:t xml:space="preserve">      </w:t>
@@ -1701,10 +2343,7 @@
         <w:t>Implémentation contrôle par MIDI</w:t>
       </w:r>
       <w:r>
-        <w:t xml:space="preserve"> </w:t>
-      </w:r>
-      <w:r>
-        <w:t xml:space="preserve">/ Fichiers classe (.cpp, .h)      </w:t>
+        <w:t xml:space="preserve"> / Fichiers classe (.cpp, .h)      </w:t>
       </w:r>
     </w:p>
     <w:p>
@@ -1719,16 +2358,7 @@
         <w:t xml:space="preserve">Réalisation système d’alimentation </w:t>
       </w:r>
       <w:r>
-        <w:t xml:space="preserve">/ </w:t>
-      </w:r>
-      <w:r>
-        <w:t xml:space="preserve">Schéma électrique, carte </w:t>
-      </w:r>
-      <w:r>
-        <w:t>alim</w:t>
-      </w:r>
-      <w:r>
-        <w:t>(physique)</w:t>
+        <w:t>/ Schéma électrique, carte alim(physique)</w:t>
       </w:r>
     </w:p>
     <w:p>
@@ -1755,10 +2385,7 @@
         <w:t xml:space="preserve">Rapport de test et validations </w:t>
       </w:r>
       <w:r>
-        <w:t xml:space="preserve">/ </w:t>
-      </w:r>
-      <w:r>
-        <w:t xml:space="preserve">Fichier PDF </w:t>
+        <w:t xml:space="preserve">/ Fichier PDF </w:t>
       </w:r>
     </w:p>
     <w:p>
@@ -3156,6 +3783,7 @@
   <w:style w:type="paragraph" w:default="1" w:styleId="Normal">
     <w:name w:val="Normal"/>
     <w:qFormat/>
+    <w:rsid w:val="0067473A"/>
   </w:style>
   <w:style w:type="paragraph" w:styleId="Titre1">
     <w:name w:val="heading 1"/>
@@ -3184,7 +3812,6 @@
     <w:next w:val="Normal"/>
     <w:link w:val="Titre2Car"/>
     <w:uiPriority w:val="9"/>
-    <w:semiHidden/>
     <w:unhideWhenUsed/>
     <w:qFormat/>
     <w:rsid w:val="00E2587A"/>
@@ -3359,7 +3986,6 @@
   <w:style w:type="character" w:default="1" w:styleId="Policepardfaut">
     <w:name w:val="Default Paragraph Font"/>
     <w:uiPriority w:val="1"/>
-    <w:semiHidden/>
     <w:unhideWhenUsed/>
   </w:style>
   <w:style w:type="table" w:default="1" w:styleId="TableauNormal">
@@ -3401,7 +4027,6 @@
     <w:basedOn w:val="Policepardfaut"/>
     <w:link w:val="Titre2"/>
     <w:uiPriority w:val="9"/>
-    <w:semiHidden/>
     <w:rsid w:val="00E2587A"/>
     <w:rPr>
       <w:rFonts w:asciiTheme="majorHAnsi" w:eastAsiaTheme="majorEastAsia" w:hAnsiTheme="majorHAnsi" w:cstheme="majorBidi"/>
@@ -3715,6 +4340,25 @@
       </w:tblBorders>
     </w:tblPr>
   </w:style>
+  <w:style w:type="paragraph" w:styleId="Lgende">
+    <w:name w:val="caption"/>
+    <w:basedOn w:val="Normal"/>
+    <w:next w:val="Normal"/>
+    <w:uiPriority w:val="35"/>
+    <w:unhideWhenUsed/>
+    <w:qFormat/>
+    <w:rsid w:val="009466A9"/>
+    <w:pPr>
+      <w:spacing w:after="200" w:line="240" w:lineRule="auto"/>
+    </w:pPr>
+    <w:rPr>
+      <w:i/>
+      <w:iCs/>
+      <w:color w:val="0E2841" w:themeColor="text2"/>
+      <w:sz w:val="18"/>
+      <w:szCs w:val="18"/>
+    </w:rPr>
+  </w:style>
 </w:styles>
 </file>
 
@@ -4014,6 +4658,23 @@
 </file>
 
 <file path=customXml/item1.xml><?xml version="1.0" encoding="utf-8"?>
+<p:properties xmlns:p="http://schemas.microsoft.com/office/2006/metadata/properties" xmlns:xsi="http://www.w3.org/2001/XMLSchema-instance" xmlns:pc="http://schemas.microsoft.com/office/infopath/2007/PartnerControls">
+  <documentManagement>
+    <_activity xmlns="08de332c-845a-4bb8-820c-599abdb729c3" xsi:nil="true"/>
+  </documentManagement>
+</p:properties>
+</file>
+
+<file path=customXml/item2.xml><?xml version="1.0" encoding="utf-8"?>
+<?mso-contentType ?>
+<FormTemplates xmlns="http://schemas.microsoft.com/sharepoint/v3/contenttype/forms">
+  <Display>DocumentLibraryForm</Display>
+  <Edit>DocumentLibraryForm</Edit>
+  <New>DocumentLibraryForm</New>
+</FormTemplates>
+</file>
+
+<file path=customXml/item3.xml><?xml version="1.0" encoding="utf-8"?>
 <ct:contentTypeSchema xmlns:ct="http://schemas.microsoft.com/office/2006/metadata/contentType" xmlns:ma="http://schemas.microsoft.com/office/2006/metadata/properties/metaAttributes" ct:_="" ma:_="" ma:contentTypeName="Document" ma:contentTypeID="0x010100C84F37D7546A41428316478CB55CC9C3" ma:contentTypeVersion="8" ma:contentTypeDescription="Crée un document." ma:contentTypeScope="" ma:versionID="156ac007ec10b1f585128b94d48fdde5">
   <xsd:schema xmlns:xsd="http://www.w3.org/2001/XMLSchema" xmlns:xs="http://www.w3.org/2001/XMLSchema" xmlns:p="http://schemas.microsoft.com/office/2006/metadata/properties" xmlns:ns3="08de332c-845a-4bb8-820c-599abdb729c3" xmlns:ns4="72944458-16b3-4deb-b5b0-fd6c280cf59c" targetNamespace="http://schemas.microsoft.com/office/2006/metadata/properties" ma:root="true" ma:fieldsID="07ab5237a22021e2b94fca951770eddf" ns3:_="" ns4:_="">
     <xsd:import namespace="08de332c-845a-4bb8-820c-599abdb729c3"/>
@@ -4202,28 +4863,29 @@
 </ct:contentTypeSchema>
 </file>
 
-<file path=customXml/item2.xml><?xml version="1.0" encoding="utf-8"?>
-<?mso-contentType ?>
-<FormTemplates xmlns="http://schemas.microsoft.com/sharepoint/v3/contenttype/forms">
-  <Display>DocumentLibraryForm</Display>
-  <Edit>DocumentLibraryForm</Edit>
-  <New>DocumentLibraryForm</New>
-</FormTemplates>
-</file>
-
-<file path=customXml/item3.xml><?xml version="1.0" encoding="utf-8"?>
-<p:properties xmlns:p="http://schemas.microsoft.com/office/2006/metadata/properties" xmlns:xsi="http://www.w3.org/2001/XMLSchema-instance" xmlns:pc="http://schemas.microsoft.com/office/infopath/2007/PartnerControls">
-  <documentManagement>
-    <_activity xmlns="08de332c-845a-4bb8-820c-599abdb729c3" xsi:nil="true"/>
-  </documentManagement>
-</p:properties>
-</file>
-
 <file path=customXml/item4.xml><?xml version="1.0" encoding="utf-8"?>
 <b:Sources xmlns:b="http://schemas.openxmlformats.org/officeDocument/2006/bibliography" xmlns="http://schemas.openxmlformats.org/officeDocument/2006/bibliography" SelectedStyle="\APASixthEditionOfficeOnline.xsl" StyleName="APA" Version="6"/>
 </file>
 
 <file path=customXml/itemProps1.xml><?xml version="1.0" encoding="utf-8"?>
+<ds:datastoreItem xmlns:ds="http://schemas.openxmlformats.org/officeDocument/2006/customXml" ds:itemID="{7303D170-585C-48FF-A563-BECA5F70CFC7}">
+  <ds:schemaRefs>
+    <ds:schemaRef ds:uri="http://schemas.microsoft.com/office/2006/metadata/properties"/>
+    <ds:schemaRef ds:uri="http://schemas.microsoft.com/office/infopath/2007/PartnerControls"/>
+    <ds:schemaRef ds:uri="08de332c-845a-4bb8-820c-599abdb729c3"/>
+  </ds:schemaRefs>
+</ds:datastoreItem>
+</file>
+
+<file path=customXml/itemProps2.xml><?xml version="1.0" encoding="utf-8"?>
+<ds:datastoreItem xmlns:ds="http://schemas.openxmlformats.org/officeDocument/2006/customXml" ds:itemID="{DFEF4F65-9B87-4C3A-9148-AD197F9FCC62}">
+  <ds:schemaRefs>
+    <ds:schemaRef ds:uri="http://schemas.microsoft.com/sharepoint/v3/contenttype/forms"/>
+  </ds:schemaRefs>
+</ds:datastoreItem>
+</file>
+
+<file path=customXml/itemProps3.xml><?xml version="1.0" encoding="utf-8"?>
 <ds:datastoreItem xmlns:ds="http://schemas.openxmlformats.org/officeDocument/2006/customXml" ds:itemID="{D0EB1422-6A50-4367-9885-5D10E3AD18BC}">
   <ds:schemaRefs>
     <ds:schemaRef ds:uri="http://schemas.microsoft.com/office/2006/metadata/contentType"/>
@@ -4242,24 +4904,6 @@
 </ds:datastoreItem>
 </file>
 
-<file path=customXml/itemProps2.xml><?xml version="1.0" encoding="utf-8"?>
-<ds:datastoreItem xmlns:ds="http://schemas.openxmlformats.org/officeDocument/2006/customXml" ds:itemID="{DFEF4F65-9B87-4C3A-9148-AD197F9FCC62}">
-  <ds:schemaRefs>
-    <ds:schemaRef ds:uri="http://schemas.microsoft.com/sharepoint/v3/contenttype/forms"/>
-  </ds:schemaRefs>
-</ds:datastoreItem>
-</file>
-
-<file path=customXml/itemProps3.xml><?xml version="1.0" encoding="utf-8"?>
-<ds:datastoreItem xmlns:ds="http://schemas.openxmlformats.org/officeDocument/2006/customXml" ds:itemID="{7303D170-585C-48FF-A563-BECA5F70CFC7}">
-  <ds:schemaRefs>
-    <ds:schemaRef ds:uri="http://schemas.microsoft.com/office/2006/metadata/properties"/>
-    <ds:schemaRef ds:uri="http://schemas.microsoft.com/office/infopath/2007/PartnerControls"/>
-    <ds:schemaRef ds:uri="08de332c-845a-4bb8-820c-599abdb729c3"/>
-  </ds:schemaRefs>
-</ds:datastoreItem>
-</file>
-
 <file path=customXml/itemProps4.xml><?xml version="1.0" encoding="utf-8"?>
 <ds:datastoreItem xmlns:ds="http://schemas.openxmlformats.org/officeDocument/2006/customXml" ds:itemID="{053E06A7-5ED9-41A9-B5A2-B3DC8425EED1}">
   <ds:schemaRefs>

</xml_diff>